<commit_message>
Rev to SED document
</commit_message>
<xml_diff>
--- a/SED.docx
+++ b/SED.docx
@@ -14,33 +14,8 @@
           <w:rFonts w:ascii="Arial" w:hAnsi="Arial" w:cs="Arial"/>
           <w:sz w:val="36"/>
         </w:rPr>
-        <w:t xml:space="preserve">Kat </w:t>
-      </w:r>
-      <w:proofErr w:type="spellStart"/>
-      <w:r>
-        <w:rPr>
-          <w:rFonts w:ascii="Arial" w:hAnsi="Arial" w:cs="Arial"/>
-          <w:sz w:val="36"/>
-        </w:rPr>
-        <w:t>Stleva</w:t>
-      </w:r>
-      <w:proofErr w:type="spellEnd"/>
-      <w:r>
-        <w:rPr>
-          <w:rFonts w:ascii="Arial" w:hAnsi="Arial" w:cs="Arial"/>
-          <w:sz w:val="36"/>
-        </w:rPr>
-        <w:t xml:space="preserve"> </w:t>
-      </w:r>
-      <w:proofErr w:type="spellStart"/>
-      <w:r>
-        <w:rPr>
-          <w:rFonts w:ascii="Arial" w:hAnsi="Arial" w:cs="Arial"/>
-          <w:sz w:val="36"/>
-        </w:rPr>
-        <w:t>Nyah</w:t>
-      </w:r>
-      <w:proofErr w:type="spellEnd"/>
+        <w:t>Kat Stleva Nyah</w:t>
+      </w:r>
     </w:p>
     <w:p>
       <w:pPr>
@@ -57,6 +32,12 @@
     </w:p>
     <w:sdt>
       <w:sdtPr>
+        <w:rPr>
+          <w:rFonts w:asciiTheme="minorHAnsi" w:eastAsiaTheme="minorHAnsi" w:hAnsiTheme="minorHAnsi" w:cstheme="minorBidi"/>
+          <w:color w:val="auto"/>
+          <w:sz w:val="22"/>
+          <w:szCs w:val="22"/>
+        </w:rPr>
         <w:id w:val="282010319"/>
         <w:docPartObj>
           <w:docPartGallery w:val="Table of Contents"/>
@@ -65,13 +46,9 @@
       </w:sdtPr>
       <w:sdtEndPr>
         <w:rPr>
-          <w:rFonts w:asciiTheme="minorHAnsi" w:eastAsiaTheme="minorHAnsi" w:hAnsiTheme="minorHAnsi" w:cstheme="minorBidi"/>
           <w:b/>
           <w:bCs/>
           <w:noProof/>
-          <w:color w:val="auto"/>
-          <w:sz w:val="22"/>
-          <w:szCs w:val="22"/>
         </w:rPr>
       </w:sdtEndPr>
       <w:sdtContent>
@@ -100,7 +77,9 @@
               <w:tab w:val="right" w:leader="dot" w:pos="9350"/>
             </w:tabs>
             <w:rPr>
+              <w:rFonts w:eastAsiaTheme="minorEastAsia"/>
               <w:noProof/>
+              <w:lang w:val="es-MX" w:eastAsia="es-MX"/>
             </w:rPr>
           </w:pPr>
           <w:r>
@@ -112,14 +91,14 @@
           <w:r>
             <w:fldChar w:fldCharType="separate"/>
           </w:r>
-          <w:hyperlink w:anchor="_Toc510626672" w:history="1">
+          <w:hyperlink w:anchor="_Toc510635067" w:history="1">
             <w:r>
               <w:rPr>
                 <w:rStyle w:val="Hyperlink"/>
                 <w:rFonts w:ascii="Arial" w:hAnsi="Arial" w:cs="Arial"/>
                 <w:noProof/>
               </w:rPr>
-              <w:t>Game mechanics</w:t>
+              <w:t>Game Mechanics</w:t>
             </w:r>
             <w:r>
               <w:rPr>
@@ -140,7 +119,7 @@
                 <w:noProof/>
                 <w:webHidden/>
               </w:rPr>
-              <w:instrText xml:space="preserve"> PAGEREF _Toc510626672 \h </w:instrText>
+              <w:instrText xml:space="preserve"> PAGEREF _Toc510635067 \h </w:instrText>
             </w:r>
             <w:r>
               <w:rPr>
@@ -178,10 +157,12 @@
               <w:tab w:val="right" w:leader="dot" w:pos="9350"/>
             </w:tabs>
             <w:rPr>
+              <w:rFonts w:eastAsiaTheme="minorEastAsia"/>
               <w:noProof/>
+              <w:lang w:val="es-MX" w:eastAsia="es-MX"/>
             </w:rPr>
           </w:pPr>
-          <w:hyperlink w:anchor="_Toc510626673" w:history="1">
+          <w:hyperlink w:anchor="_Toc510635068" w:history="1">
             <w:r>
               <w:rPr>
                 <w:rStyle w:val="Hyperlink"/>
@@ -209,7 +190,151 @@
                 <w:noProof/>
                 <w:webHidden/>
               </w:rPr>
-              <w:instrText xml:space="preserve"> PAGEREF _Toc510626673 \h </w:instrText>
+              <w:instrText xml:space="preserve"> PAGEREF _Toc510635068 \h </w:instrText>
+            </w:r>
+            <w:r>
+              <w:rPr>
+                <w:noProof/>
+                <w:webHidden/>
+              </w:rPr>
+            </w:r>
+            <w:r>
+              <w:rPr>
+                <w:noProof/>
+                <w:webHidden/>
+              </w:rPr>
+              <w:fldChar w:fldCharType="separate"/>
+            </w:r>
+            <w:r>
+              <w:rPr>
+                <w:noProof/>
+                <w:webHidden/>
+              </w:rPr>
+              <w:t>1</w:t>
+            </w:r>
+            <w:r>
+              <w:rPr>
+                <w:noProof/>
+                <w:webHidden/>
+              </w:rPr>
+              <w:fldChar w:fldCharType="end"/>
+            </w:r>
+          </w:hyperlink>
+        </w:p>
+        <w:p>
+          <w:pPr>
+            <w:pStyle w:val="TOC2"/>
+            <w:tabs>
+              <w:tab w:val="right" w:leader="dot" w:pos="9350"/>
+            </w:tabs>
+            <w:rPr>
+              <w:rFonts w:eastAsiaTheme="minorEastAsia"/>
+              <w:noProof/>
+              <w:lang w:val="es-MX" w:eastAsia="es-MX"/>
+            </w:rPr>
+          </w:pPr>
+          <w:hyperlink w:anchor="_Toc510635069" w:history="1">
+            <w:r>
+              <w:rPr>
+                <w:rStyle w:val="Hyperlink"/>
+                <w:rFonts w:ascii="Arial" w:hAnsi="Arial" w:cs="Arial"/>
+                <w:noProof/>
+              </w:rPr>
+              <w:t>Game Flow</w:t>
+            </w:r>
+            <w:r>
+              <w:rPr>
+                <w:noProof/>
+                <w:webHidden/>
+              </w:rPr>
+              <w:tab/>
+            </w:r>
+            <w:r>
+              <w:rPr>
+                <w:noProof/>
+                <w:webHidden/>
+              </w:rPr>
+              <w:fldChar w:fldCharType="begin"/>
+            </w:r>
+            <w:r>
+              <w:rPr>
+                <w:noProof/>
+                <w:webHidden/>
+              </w:rPr>
+              <w:instrText xml:space="preserve"> PAGEREF _Toc510635069 \h </w:instrText>
+            </w:r>
+            <w:r>
+              <w:rPr>
+                <w:noProof/>
+                <w:webHidden/>
+              </w:rPr>
+            </w:r>
+            <w:r>
+              <w:rPr>
+                <w:noProof/>
+                <w:webHidden/>
+              </w:rPr>
+              <w:fldChar w:fldCharType="separate"/>
+            </w:r>
+            <w:r>
+              <w:rPr>
+                <w:noProof/>
+                <w:webHidden/>
+              </w:rPr>
+              <w:t>1</w:t>
+            </w:r>
+            <w:r>
+              <w:rPr>
+                <w:noProof/>
+                <w:webHidden/>
+              </w:rPr>
+              <w:fldChar w:fldCharType="end"/>
+            </w:r>
+          </w:hyperlink>
+        </w:p>
+        <w:p>
+          <w:pPr>
+            <w:pStyle w:val="TOC1"/>
+            <w:tabs>
+              <w:tab w:val="right" w:leader="dot" w:pos="9350"/>
+            </w:tabs>
+            <w:rPr>
+              <w:rFonts w:eastAsiaTheme="minorEastAsia"/>
+              <w:noProof/>
+              <w:lang w:val="es-MX" w:eastAsia="es-MX"/>
+            </w:rPr>
+          </w:pPr>
+          <w:hyperlink w:anchor="_Toc510635070" w:history="1">
+            <w:r>
+              <w:rPr>
+                <w:rStyle w:val="Hyperlink"/>
+                <w:rFonts w:ascii="Arial" w:hAnsi="Arial" w:cs="Arial"/>
+                <w:noProof/>
+              </w:rPr>
+              <w:t>Classes and Scripts</w:t>
+            </w:r>
+            <w:bookmarkStart w:id="0" w:name="_GoBack"/>
+            <w:bookmarkEnd w:id="0"/>
+            <w:r>
+              <w:rPr>
+                <w:noProof/>
+                <w:webHidden/>
+              </w:rPr>
+              <w:tab/>
+            </w:r>
+            <w:r>
+              <w:rPr>
+                <w:noProof/>
+                <w:webHidden/>
+              </w:rPr>
+              <w:fldChar w:fldCharType="begin"/>
+            </w:r>
+            <w:r>
+              <w:rPr>
+                <w:noProof/>
+                <w:webHidden/>
+              </w:rPr>
+              <w:instrText xml:space="preserve"> PAGEREF _Toc510635070 \h </w:instrText>
             </w:r>
             <w:r>
               <w:rPr>
@@ -261,7 +386,7 @@
           <w:szCs w:val="24"/>
         </w:rPr>
       </w:pPr>
-      <w:bookmarkStart w:id="0" w:name="_Toc510626672"/>
+      <w:bookmarkStart w:id="1" w:name="_Toc510635067"/>
       <w:r>
         <w:rPr>
           <w:rFonts w:ascii="Arial" w:hAnsi="Arial" w:cs="Arial"/>
@@ -278,7 +403,7 @@
         </w:rPr>
         <w:t>echanics</w:t>
       </w:r>
-      <w:bookmarkEnd w:id="0"/>
+      <w:bookmarkEnd w:id="1"/>
     </w:p>
     <w:p>
       <w:pPr>
@@ -289,7 +414,7 @@
           <w:szCs w:val="24"/>
         </w:rPr>
       </w:pPr>
-      <w:bookmarkStart w:id="1" w:name="_Toc510626673"/>
+      <w:bookmarkStart w:id="2" w:name="_Toc510635068"/>
       <w:r>
         <w:rPr>
           <w:rFonts w:ascii="Arial" w:hAnsi="Arial" w:cs="Arial"/>
@@ -298,7 +423,7 @@
         </w:rPr>
         <w:t>Game Scenes</w:t>
       </w:r>
-      <w:bookmarkEnd w:id="1"/>
+      <w:bookmarkEnd w:id="2"/>
     </w:p>
     <w:p>
       <w:pPr>
@@ -422,6 +547,7 @@
           <w:szCs w:val="24"/>
         </w:rPr>
       </w:pPr>
+      <w:bookmarkStart w:id="3" w:name="_Toc510635069"/>
       <w:r>
         <w:rPr>
           <w:rFonts w:ascii="Arial" w:hAnsi="Arial" w:cs="Arial"/>
@@ -430,6 +556,7 @@
         </w:rPr>
         <w:t>Game Flow</w:t>
       </w:r>
+      <w:bookmarkEnd w:id="3"/>
     </w:p>
     <w:p>
       <w:pPr>
@@ -624,6 +751,7 @@
           <w:szCs w:val="24"/>
         </w:rPr>
       </w:pPr>
+      <w:bookmarkStart w:id="4" w:name="_Toc510635070"/>
       <w:r>
         <w:rPr>
           <w:rFonts w:ascii="Arial" w:hAnsi="Arial" w:cs="Arial"/>
@@ -632,6 +760,7 @@
         </w:rPr>
         <w:t>Classes and Scripts</w:t>
       </w:r>
+      <w:bookmarkEnd w:id="4"/>
     </w:p>
     <w:p>
       <w:pPr>
@@ -669,33 +798,15 @@
           <w:sz w:val="24"/>
           <w:szCs w:val="24"/>
         </w:rPr>
-        <w:t xml:space="preserve">A </w:t>
-      </w:r>
-      <w:proofErr w:type="spellStart"/>
-      <w:r>
-        <w:rPr>
-          <w:rFonts w:ascii="Arial" w:hAnsi="Arial" w:cs="Arial"/>
-          <w:sz w:val="24"/>
-          <w:szCs w:val="24"/>
-        </w:rPr>
-        <w:t>LevelM</w:t>
-      </w:r>
-      <w:r>
-        <w:rPr>
-          <w:rFonts w:ascii="Arial" w:hAnsi="Arial" w:cs="Arial"/>
-          <w:sz w:val="24"/>
-          <w:szCs w:val="24"/>
-        </w:rPr>
-        <w:t>anager</w:t>
-      </w:r>
-      <w:proofErr w:type="spellEnd"/>
-      <w:r>
-        <w:rPr>
-          <w:rFonts w:ascii="Arial" w:hAnsi="Arial" w:cs="Arial"/>
-          <w:sz w:val="24"/>
-          <w:szCs w:val="24"/>
-        </w:rPr>
-        <w:t>, that allows us to move from one scene to another.</w:t>
+        <w:t>A LevelM</w:t>
+      </w:r>
+      <w:r>
+        <w:rPr>
+          <w:rFonts w:ascii="Arial" w:hAnsi="Arial" w:cs="Arial"/>
+          <w:sz w:val="24"/>
+          <w:szCs w:val="24"/>
+        </w:rPr>
+        <w:t>anager, that allows us to move from one scene to another.</w:t>
       </w:r>
     </w:p>
     <w:p>
@@ -717,18 +828,8 @@
           <w:sz w:val="24"/>
           <w:szCs w:val="24"/>
         </w:rPr>
-        <w:t xml:space="preserve">A </w:t>
-      </w:r>
-      <w:proofErr w:type="spellStart"/>
-      <w:r>
-        <w:rPr>
-          <w:rFonts w:ascii="Arial" w:hAnsi="Arial" w:cs="Arial"/>
-          <w:sz w:val="24"/>
-          <w:szCs w:val="24"/>
-        </w:rPr>
-        <w:t>MusicPlayer</w:t>
-      </w:r>
-      <w:proofErr w:type="spellEnd"/>
+        <w:t>A MusicPlayer</w:t>
+      </w:r>
       <w:r>
         <w:rPr>
           <w:rFonts w:ascii="Arial" w:hAnsi="Arial" w:cs="Arial"/>
@@ -827,6 +928,7 @@
           <w:sz w:val="24"/>
           <w:szCs w:val="24"/>
         </w:rPr>
+        <w:lastRenderedPageBreak/>
         <w:t>A Cam, that allows the camera to follow the movements of the player on the x-axis.</w:t>
       </w:r>
     </w:p>
@@ -871,7 +973,6 @@
           <w:sz w:val="24"/>
           <w:szCs w:val="24"/>
         </w:rPr>
-        <w:lastRenderedPageBreak/>
         <w:t>Stats, allows us to update the texts’ that are displayed to us with the total score and the stage reached.</w:t>
       </w:r>
     </w:p>
@@ -938,7 +1039,7 @@
           <wp:inline distT="0" distB="0" distL="0" distR="0">
             <wp:extent cx="5943600" cy="5135880"/>
             <wp:effectExtent l="0" t="0" r="0" b="7620"/>
-            <wp:docPr id="5" name="Picture 5"/>
+            <wp:docPr id="1" name="Picture 1"/>
             <wp:cNvGraphicFramePr>
               <a:graphicFrameLocks xmlns:a="http://schemas.openxmlformats.org/drawingml/2006/main" noChangeAspect="1"/>
             </wp:cNvGraphicFramePr>
@@ -946,7 +1047,7 @@
               <a:graphicData uri="http://schemas.openxmlformats.org/drawingml/2006/picture">
                 <pic:pic xmlns:pic="http://schemas.openxmlformats.org/drawingml/2006/picture">
                   <pic:nvPicPr>
-                    <pic:cNvPr id="0" name="Picture 5"/>
+                    <pic:cNvPr id="0" name="Picture 1"/>
                     <pic:cNvPicPr>
                       <a:picLocks noChangeAspect="1" noChangeArrowheads="1"/>
                     </pic:cNvPicPr>
@@ -992,7 +1093,6 @@
           <w:szCs w:val="24"/>
         </w:rPr>
       </w:pPr>
-      <w:proofErr w:type="spellStart"/>
       <w:r>
         <w:rPr>
           <w:rFonts w:ascii="Arial" w:hAnsi="Arial" w:cs="Arial"/>
@@ -1001,7 +1101,6 @@
         </w:rPr>
         <w:t>LevelManager</w:t>
       </w:r>
-      <w:proofErr w:type="spellEnd"/>
       <w:r>
         <w:rPr>
           <w:rFonts w:ascii="Arial" w:hAnsi="Arial" w:cs="Arial"/>
@@ -1024,49 +1123,21 @@
           <w:szCs w:val="24"/>
         </w:rPr>
       </w:pPr>
-      <w:proofErr w:type="spellStart"/>
-      <w:r>
-        <w:rPr>
-          <w:rFonts w:ascii="Arial" w:hAnsi="Arial" w:cs="Arial"/>
-          <w:sz w:val="24"/>
-          <w:szCs w:val="24"/>
-        </w:rPr>
-        <w:t>LoadLevel</w:t>
-      </w:r>
-      <w:proofErr w:type="spellEnd"/>
-      <w:r>
-        <w:rPr>
-          <w:rFonts w:ascii="Arial" w:hAnsi="Arial" w:cs="Arial"/>
-          <w:sz w:val="24"/>
-          <w:szCs w:val="24"/>
-        </w:rPr>
-        <w:t>(name), c</w:t>
-      </w:r>
-      <w:r>
-        <w:rPr>
-          <w:rFonts w:ascii="Arial" w:hAnsi="Arial" w:cs="Arial"/>
-          <w:sz w:val="24"/>
-          <w:szCs w:val="24"/>
-        </w:rPr>
-        <w:t xml:space="preserve">alls for a scene with the </w:t>
-      </w:r>
-      <w:proofErr w:type="spellStart"/>
-      <w:r>
-        <w:rPr>
-          <w:rFonts w:ascii="Arial" w:hAnsi="Arial" w:cs="Arial"/>
-          <w:sz w:val="24"/>
-          <w:szCs w:val="24"/>
-        </w:rPr>
-        <w:t>SceneManager</w:t>
-      </w:r>
-      <w:proofErr w:type="spellEnd"/>
-      <w:r>
-        <w:rPr>
-          <w:rFonts w:ascii="Arial" w:hAnsi="Arial" w:cs="Arial"/>
-          <w:sz w:val="24"/>
-          <w:szCs w:val="24"/>
-        </w:rPr>
-        <w:t xml:space="preserve"> by its name</w:t>
+      <w:r>
+        <w:rPr>
+          <w:rFonts w:ascii="Arial" w:hAnsi="Arial" w:cs="Arial"/>
+          <w:sz w:val="24"/>
+          <w:szCs w:val="24"/>
+        </w:rPr>
+        <w:t>LoadLevel(name), c</w:t>
+      </w:r>
+      <w:r>
+        <w:rPr>
+          <w:rFonts w:ascii="Arial" w:hAnsi="Arial" w:cs="Arial"/>
+          <w:sz w:val="24"/>
+          <w:szCs w:val="24"/>
+        </w:rPr>
+        <w:t>alls for a scene with the SceneManager by its name</w:t>
       </w:r>
       <w:r>
         <w:rPr>
@@ -1090,33 +1161,13 @@
           <w:szCs w:val="24"/>
         </w:rPr>
       </w:pPr>
-      <w:proofErr w:type="spellStart"/>
-      <w:proofErr w:type="gramStart"/>
-      <w:r>
-        <w:rPr>
-          <w:rFonts w:ascii="Arial" w:hAnsi="Arial" w:cs="Arial"/>
-          <w:sz w:val="24"/>
-          <w:szCs w:val="24"/>
-        </w:rPr>
-        <w:t>EndGame</w:t>
-      </w:r>
-      <w:proofErr w:type="spellEnd"/>
-      <w:r>
-        <w:rPr>
-          <w:rFonts w:ascii="Arial" w:hAnsi="Arial" w:cs="Arial"/>
-          <w:sz w:val="24"/>
-          <w:szCs w:val="24"/>
-        </w:rPr>
-        <w:t>(</w:t>
-      </w:r>
-      <w:proofErr w:type="gramEnd"/>
-      <w:r>
-        <w:rPr>
-          <w:rFonts w:ascii="Arial" w:hAnsi="Arial" w:cs="Arial"/>
-          <w:sz w:val="24"/>
-          <w:szCs w:val="24"/>
-        </w:rPr>
-        <w:t>), will terminate the game.</w:t>
+      <w:r>
+        <w:rPr>
+          <w:rFonts w:ascii="Arial" w:hAnsi="Arial" w:cs="Arial"/>
+          <w:sz w:val="24"/>
+          <w:szCs w:val="24"/>
+        </w:rPr>
+        <w:t>EndGame(), will terminate the game.</w:t>
       </w:r>
     </w:p>
     <w:p>
@@ -1132,33 +1183,13 @@
           <w:szCs w:val="24"/>
         </w:rPr>
       </w:pPr>
-      <w:proofErr w:type="spellStart"/>
-      <w:proofErr w:type="gramStart"/>
-      <w:r>
-        <w:rPr>
-          <w:rFonts w:ascii="Arial" w:hAnsi="Arial" w:cs="Arial"/>
-          <w:sz w:val="24"/>
-          <w:szCs w:val="24"/>
-        </w:rPr>
-        <w:t>LoadNextLevel</w:t>
-      </w:r>
-      <w:proofErr w:type="spellEnd"/>
-      <w:r>
-        <w:rPr>
-          <w:rFonts w:ascii="Arial" w:hAnsi="Arial" w:cs="Arial"/>
-          <w:sz w:val="24"/>
-          <w:szCs w:val="24"/>
-        </w:rPr>
-        <w:t>(</w:t>
-      </w:r>
-      <w:proofErr w:type="gramEnd"/>
-      <w:r>
-        <w:rPr>
-          <w:rFonts w:ascii="Arial" w:hAnsi="Arial" w:cs="Arial"/>
-          <w:sz w:val="24"/>
-          <w:szCs w:val="24"/>
-        </w:rPr>
-        <w:t>), calls</w:t>
+      <w:r>
+        <w:rPr>
+          <w:rFonts w:ascii="Arial" w:hAnsi="Arial" w:cs="Arial"/>
+          <w:sz w:val="24"/>
+          <w:szCs w:val="24"/>
+        </w:rPr>
+        <w:t>LoadNextLevel(), calls</w:t>
       </w:r>
       <w:r>
         <w:rPr>
@@ -1185,23 +1216,14 @@
           <w:szCs w:val="24"/>
         </w:rPr>
       </w:pPr>
-      <w:proofErr w:type="spellStart"/>
-      <w:r>
-        <w:rPr>
-          <w:rFonts w:ascii="Arial" w:hAnsi="Arial" w:cs="Arial"/>
-          <w:sz w:val="24"/>
-          <w:szCs w:val="24"/>
-        </w:rPr>
-        <w:t>MusicPlayer</w:t>
-      </w:r>
-      <w:proofErr w:type="spellEnd"/>
-      <w:r>
-        <w:rPr>
-          <w:rFonts w:ascii="Arial" w:hAnsi="Arial" w:cs="Arial"/>
-          <w:sz w:val="24"/>
-          <w:szCs w:val="24"/>
-        </w:rPr>
-        <w:t>:</w:t>
+      <w:r>
+        <w:rPr>
+          <w:rFonts w:ascii="Arial" w:hAnsi="Arial" w:cs="Arial"/>
+          <w:sz w:val="24"/>
+          <w:szCs w:val="24"/>
+        </w:rPr>
+        <w:lastRenderedPageBreak/>
+        <w:t>MusicPlayer:</w:t>
       </w:r>
     </w:p>
     <w:p>
@@ -1245,7 +1267,6 @@
           <w:sz w:val="24"/>
           <w:szCs w:val="24"/>
         </w:rPr>
-        <w:lastRenderedPageBreak/>
         <w:t>Instance, the creation of the same music player.</w:t>
       </w:r>
     </w:p>
@@ -1284,41 +1305,13 @@
           <w:szCs w:val="24"/>
         </w:rPr>
       </w:pPr>
-      <w:proofErr w:type="gramStart"/>
-      <w:r>
-        <w:rPr>
-          <w:rFonts w:ascii="Arial" w:hAnsi="Arial" w:cs="Arial"/>
-          <w:sz w:val="24"/>
-          <w:szCs w:val="24"/>
-        </w:rPr>
-        <w:t>Awake(</w:t>
-      </w:r>
-      <w:proofErr w:type="gramEnd"/>
-      <w:r>
-        <w:rPr>
-          <w:rFonts w:ascii="Arial" w:hAnsi="Arial" w:cs="Arial"/>
-          <w:sz w:val="24"/>
-          <w:szCs w:val="24"/>
-        </w:rPr>
-        <w:t xml:space="preserve">), uses the singleton algorithm, lets us initialize the </w:t>
-      </w:r>
-      <w:proofErr w:type="spellStart"/>
-      <w:r>
-        <w:rPr>
-          <w:rFonts w:ascii="Arial" w:hAnsi="Arial" w:cs="Arial"/>
-          <w:sz w:val="24"/>
-          <w:szCs w:val="24"/>
-        </w:rPr>
-        <w:t>MusicPlayer</w:t>
-      </w:r>
-      <w:proofErr w:type="spellEnd"/>
-      <w:r>
-        <w:rPr>
-          <w:rFonts w:ascii="Arial" w:hAnsi="Arial" w:cs="Arial"/>
-          <w:sz w:val="24"/>
-          <w:szCs w:val="24"/>
-        </w:rPr>
-        <w:t>.</w:t>
+      <w:r>
+        <w:rPr>
+          <w:rFonts w:ascii="Arial" w:hAnsi="Arial" w:cs="Arial"/>
+          <w:sz w:val="24"/>
+          <w:szCs w:val="24"/>
+        </w:rPr>
+        <w:t>Awake(), uses the singleton algorithm, lets us initialize the MusicPlayer.</w:t>
       </w:r>
     </w:p>
     <w:p>
@@ -1357,33 +1350,15 @@
           <w:sz w:val="24"/>
           <w:szCs w:val="24"/>
         </w:rPr>
-        <w:t>OnTriggerEnter2</w:t>
-      </w:r>
-      <w:proofErr w:type="gramStart"/>
-      <w:r>
-        <w:rPr>
-          <w:rFonts w:ascii="Arial" w:hAnsi="Arial" w:cs="Arial"/>
-          <w:sz w:val="24"/>
-          <w:szCs w:val="24"/>
-        </w:rPr>
-        <w:t>D</w:t>
-      </w:r>
-      <w:r>
-        <w:rPr>
-          <w:rFonts w:ascii="Arial" w:hAnsi="Arial" w:cs="Arial"/>
-          <w:sz w:val="24"/>
-          <w:szCs w:val="24"/>
-        </w:rPr>
-        <w:t>(</w:t>
-      </w:r>
-      <w:proofErr w:type="gramEnd"/>
-      <w:r>
-        <w:rPr>
-          <w:rFonts w:ascii="Arial" w:hAnsi="Arial" w:cs="Arial"/>
-          <w:sz w:val="24"/>
-          <w:szCs w:val="24"/>
-        </w:rPr>
-        <w:t>Collider2D collision</w:t>
+        <w:t>OnTriggerEnter2D</w:t>
+      </w:r>
+      <w:r>
+        <w:rPr>
+          <w:rFonts w:ascii="Arial" w:hAnsi="Arial" w:cs="Arial"/>
+          <w:sz w:val="24"/>
+          <w:szCs w:val="24"/>
+        </w:rPr>
+        <w:t>(Collider2D collision</w:t>
       </w:r>
       <w:r>
         <w:rPr>
@@ -1528,23 +1503,13 @@
           <w:szCs w:val="24"/>
         </w:rPr>
       </w:pPr>
-      <w:proofErr w:type="gramStart"/>
-      <w:r>
-        <w:rPr>
-          <w:rFonts w:ascii="Arial" w:hAnsi="Arial" w:cs="Arial"/>
-          <w:sz w:val="24"/>
-          <w:szCs w:val="24"/>
-        </w:rPr>
-        <w:t>Update(</w:t>
-      </w:r>
-      <w:proofErr w:type="gramEnd"/>
-      <w:r>
-        <w:rPr>
-          <w:rFonts w:ascii="Arial" w:hAnsi="Arial" w:cs="Arial"/>
-          <w:sz w:val="24"/>
-          <w:szCs w:val="24"/>
-        </w:rPr>
-        <w:t>), transforms the position of the camera so that it follows the player position in the x-axis.</w:t>
+      <w:r>
+        <w:rPr>
+          <w:rFonts w:ascii="Arial" w:hAnsi="Arial" w:cs="Arial"/>
+          <w:sz w:val="24"/>
+          <w:szCs w:val="24"/>
+        </w:rPr>
+        <w:t>Update(), transforms the position of the camera so that it follows the player position in the x-axis.</w:t>
       </w:r>
     </w:p>
     <w:p>
@@ -1621,41 +1586,13 @@
           <w:szCs w:val="24"/>
         </w:rPr>
       </w:pPr>
-      <w:proofErr w:type="spellStart"/>
-      <w:r>
-        <w:rPr>
-          <w:rFonts w:ascii="Arial" w:hAnsi="Arial" w:cs="Arial"/>
-          <w:sz w:val="24"/>
-          <w:szCs w:val="24"/>
-        </w:rPr>
-        <w:t>levelManager</w:t>
-      </w:r>
-      <w:proofErr w:type="spellEnd"/>
-      <w:r>
-        <w:rPr>
-          <w:rFonts w:ascii="Arial" w:hAnsi="Arial" w:cs="Arial"/>
-          <w:sz w:val="24"/>
-          <w:szCs w:val="24"/>
-        </w:rPr>
-        <w:t xml:space="preserve">, the instance of the </w:t>
-      </w:r>
-      <w:proofErr w:type="spellStart"/>
-      <w:r>
-        <w:rPr>
-          <w:rFonts w:ascii="Arial" w:hAnsi="Arial" w:cs="Arial"/>
-          <w:sz w:val="24"/>
-          <w:szCs w:val="24"/>
-        </w:rPr>
-        <w:t>LevelManager</w:t>
-      </w:r>
-      <w:proofErr w:type="spellEnd"/>
-      <w:r>
-        <w:rPr>
-          <w:rFonts w:ascii="Arial" w:hAnsi="Arial" w:cs="Arial"/>
-          <w:sz w:val="24"/>
-          <w:szCs w:val="24"/>
-        </w:rPr>
-        <w:t xml:space="preserve"> object.</w:t>
+      <w:r>
+        <w:rPr>
+          <w:rFonts w:ascii="Arial" w:hAnsi="Arial" w:cs="Arial"/>
+          <w:sz w:val="24"/>
+          <w:szCs w:val="24"/>
+        </w:rPr>
+        <w:t>levelManager, the instance of the LevelManager object.</w:t>
       </w:r>
     </w:p>
     <w:p>
@@ -1737,41 +1674,13 @@
           <w:szCs w:val="24"/>
         </w:rPr>
       </w:pPr>
-      <w:proofErr w:type="gramStart"/>
-      <w:r>
-        <w:rPr>
-          <w:rFonts w:ascii="Arial" w:hAnsi="Arial" w:cs="Arial"/>
-          <w:sz w:val="24"/>
-          <w:szCs w:val="24"/>
-        </w:rPr>
-        <w:t>Start(</w:t>
-      </w:r>
-      <w:proofErr w:type="gramEnd"/>
-      <w:r>
-        <w:rPr>
-          <w:rFonts w:ascii="Arial" w:hAnsi="Arial" w:cs="Arial"/>
-          <w:sz w:val="24"/>
-          <w:szCs w:val="24"/>
-        </w:rPr>
-        <w:t xml:space="preserve">), initializes the </w:t>
-      </w:r>
-      <w:proofErr w:type="spellStart"/>
-      <w:r>
-        <w:rPr>
-          <w:rFonts w:ascii="Arial" w:hAnsi="Arial" w:cs="Arial"/>
-          <w:sz w:val="24"/>
-          <w:szCs w:val="24"/>
-        </w:rPr>
-        <w:t>levelManager</w:t>
-      </w:r>
-      <w:proofErr w:type="spellEnd"/>
-      <w:r>
-        <w:rPr>
-          <w:rFonts w:ascii="Arial" w:hAnsi="Arial" w:cs="Arial"/>
-          <w:sz w:val="24"/>
-          <w:szCs w:val="24"/>
-        </w:rPr>
-        <w:t xml:space="preserve"> instance</w:t>
+      <w:r>
+        <w:rPr>
+          <w:rFonts w:ascii="Arial" w:hAnsi="Arial" w:cs="Arial"/>
+          <w:sz w:val="24"/>
+          <w:szCs w:val="24"/>
+        </w:rPr>
+        <w:t>Start(), initializes the levelManager instance</w:t>
       </w:r>
       <w:r>
         <w:rPr>
@@ -1803,23 +1712,13 @@
           <w:szCs w:val="24"/>
         </w:rPr>
       </w:pPr>
-      <w:proofErr w:type="gramStart"/>
-      <w:r>
-        <w:rPr>
-          <w:rFonts w:ascii="Arial" w:hAnsi="Arial" w:cs="Arial"/>
-          <w:sz w:val="24"/>
-          <w:szCs w:val="24"/>
-        </w:rPr>
-        <w:t>Awake(</w:t>
-      </w:r>
-      <w:proofErr w:type="gramEnd"/>
-      <w:r>
-        <w:rPr>
-          <w:rFonts w:ascii="Arial" w:hAnsi="Arial" w:cs="Arial"/>
-          <w:sz w:val="24"/>
-          <w:szCs w:val="24"/>
-        </w:rPr>
-        <w:t>), uses the singleton algorithm , lets us have one instance of the Data object.</w:t>
+      <w:r>
+        <w:rPr>
+          <w:rFonts w:ascii="Arial" w:hAnsi="Arial" w:cs="Arial"/>
+          <w:sz w:val="24"/>
+          <w:szCs w:val="24"/>
+        </w:rPr>
+        <w:t>Awake(), uses the singleton algorithm , lets us have one instance of the Data object.</w:t>
       </w:r>
     </w:p>
     <w:p>
@@ -1896,23 +1795,13 @@
           <w:szCs w:val="24"/>
         </w:rPr>
       </w:pPr>
-      <w:proofErr w:type="spellStart"/>
-      <w:r>
-        <w:rPr>
-          <w:rFonts w:ascii="Arial" w:hAnsi="Arial" w:cs="Arial"/>
-          <w:sz w:val="24"/>
-          <w:szCs w:val="24"/>
-        </w:rPr>
-        <w:t>scoreText</w:t>
-      </w:r>
-      <w:proofErr w:type="spellEnd"/>
-      <w:r>
-        <w:rPr>
-          <w:rFonts w:ascii="Arial" w:hAnsi="Arial" w:cs="Arial"/>
-          <w:sz w:val="24"/>
-          <w:szCs w:val="24"/>
-        </w:rPr>
-        <w:t>, text object used to update the total score.</w:t>
+      <w:r>
+        <w:rPr>
+          <w:rFonts w:ascii="Arial" w:hAnsi="Arial" w:cs="Arial"/>
+          <w:sz w:val="24"/>
+          <w:szCs w:val="24"/>
+        </w:rPr>
+        <w:t>scoreText, text object used to update the total score.</w:t>
       </w:r>
     </w:p>
     <w:p>
@@ -1928,23 +1817,13 @@
           <w:szCs w:val="24"/>
         </w:rPr>
       </w:pPr>
-      <w:proofErr w:type="spellStart"/>
-      <w:r>
-        <w:rPr>
-          <w:rFonts w:ascii="Arial" w:hAnsi="Arial" w:cs="Arial"/>
-          <w:sz w:val="24"/>
-          <w:szCs w:val="24"/>
-        </w:rPr>
-        <w:t>stageText</w:t>
-      </w:r>
-      <w:proofErr w:type="spellEnd"/>
-      <w:r>
-        <w:rPr>
-          <w:rFonts w:ascii="Arial" w:hAnsi="Arial" w:cs="Arial"/>
-          <w:sz w:val="24"/>
-          <w:szCs w:val="24"/>
-        </w:rPr>
-        <w:t>, text object used to update the level reached.</w:t>
+      <w:r>
+        <w:rPr>
+          <w:rFonts w:ascii="Arial" w:hAnsi="Arial" w:cs="Arial"/>
+          <w:sz w:val="24"/>
+          <w:szCs w:val="24"/>
+        </w:rPr>
+        <w:t>stageText, text object used to update the level reached.</w:t>
       </w:r>
     </w:p>
     <w:p>
@@ -1982,23 +1861,13 @@
           <w:szCs w:val="24"/>
         </w:rPr>
       </w:pPr>
-      <w:proofErr w:type="gramStart"/>
-      <w:r>
-        <w:rPr>
-          <w:rFonts w:ascii="Arial" w:hAnsi="Arial" w:cs="Arial"/>
-          <w:sz w:val="24"/>
-          <w:szCs w:val="24"/>
-        </w:rPr>
-        <w:t>Start(</w:t>
-      </w:r>
-      <w:proofErr w:type="gramEnd"/>
-      <w:r>
-        <w:rPr>
-          <w:rFonts w:ascii="Arial" w:hAnsi="Arial" w:cs="Arial"/>
-          <w:sz w:val="24"/>
-          <w:szCs w:val="24"/>
-        </w:rPr>
-        <w:t>), initializes the Data object to have the data stored, and sets the text attributes to the corresponding values so they can be viewed in the level, after the data has been shown, set the score and level of the Data object to 0.</w:t>
+      <w:r>
+        <w:rPr>
+          <w:rFonts w:ascii="Arial" w:hAnsi="Arial" w:cs="Arial"/>
+          <w:sz w:val="24"/>
+          <w:szCs w:val="24"/>
+        </w:rPr>
+        <w:t>Start(), initializes the Data object to have the data stored, and sets the text attributes to the corresponding values so they can be viewed in the level, after the data has been shown, set the score and level of the Data object to 0.</w:t>
       </w:r>
     </w:p>
     <w:p>
@@ -2037,6 +1906,7 @@
           <w:sz w:val="24"/>
           <w:szCs w:val="24"/>
         </w:rPr>
+        <w:lastRenderedPageBreak/>
         <w:t>Attributes:</w:t>
       </w:r>
     </w:p>
@@ -2081,7 +1951,6 @@
           <w:sz w:val="24"/>
           <w:szCs w:val="24"/>
         </w:rPr>
-        <w:lastRenderedPageBreak/>
         <w:t>Speed, used for the walking force transform.</w:t>
       </w:r>
     </w:p>
@@ -2142,23 +2011,13 @@
           <w:szCs w:val="24"/>
         </w:rPr>
       </w:pPr>
-      <w:proofErr w:type="spellStart"/>
-      <w:r>
-        <w:rPr>
-          <w:rFonts w:ascii="Arial" w:hAnsi="Arial" w:cs="Arial"/>
-          <w:sz w:val="24"/>
-          <w:szCs w:val="24"/>
-        </w:rPr>
-        <w:t>livesText</w:t>
-      </w:r>
-      <w:proofErr w:type="spellEnd"/>
-      <w:r>
-        <w:rPr>
-          <w:rFonts w:ascii="Arial" w:hAnsi="Arial" w:cs="Arial"/>
-          <w:sz w:val="24"/>
-          <w:szCs w:val="24"/>
-        </w:rPr>
-        <w:t>, the text use</w:t>
+      <w:r>
+        <w:rPr>
+          <w:rFonts w:ascii="Arial" w:hAnsi="Arial" w:cs="Arial"/>
+          <w:sz w:val="24"/>
+          <w:szCs w:val="24"/>
+        </w:rPr>
+        <w:t>livesText, the text use</w:t>
       </w:r>
       <w:r>
         <w:rPr>
@@ -2182,23 +2041,13 @@
           <w:szCs w:val="24"/>
         </w:rPr>
       </w:pPr>
-      <w:proofErr w:type="spellStart"/>
-      <w:r>
-        <w:rPr>
-          <w:rFonts w:ascii="Arial" w:hAnsi="Arial" w:cs="Arial"/>
-          <w:sz w:val="24"/>
-          <w:szCs w:val="24"/>
-        </w:rPr>
-        <w:t>pointsText</w:t>
-      </w:r>
-      <w:proofErr w:type="spellEnd"/>
-      <w:r>
-        <w:rPr>
-          <w:rFonts w:ascii="Arial" w:hAnsi="Arial" w:cs="Arial"/>
-          <w:sz w:val="24"/>
-          <w:szCs w:val="24"/>
-        </w:rPr>
-        <w:t>, the text used in the canvas to update the total score.</w:t>
+      <w:r>
+        <w:rPr>
+          <w:rFonts w:ascii="Arial" w:hAnsi="Arial" w:cs="Arial"/>
+          <w:sz w:val="24"/>
+          <w:szCs w:val="24"/>
+        </w:rPr>
+        <w:t>pointsText, the text used in the canvas to update the total score.</w:t>
       </w:r>
     </w:p>
     <w:p>
@@ -2214,41 +2063,13 @@
           <w:szCs w:val="24"/>
         </w:rPr>
       </w:pPr>
-      <w:proofErr w:type="spellStart"/>
-      <w:r>
-        <w:rPr>
-          <w:rFonts w:ascii="Arial" w:hAnsi="Arial" w:cs="Arial"/>
-          <w:sz w:val="24"/>
-          <w:szCs w:val="24"/>
-        </w:rPr>
-        <w:t>levelManager</w:t>
-      </w:r>
-      <w:proofErr w:type="spellEnd"/>
-      <w:r>
-        <w:rPr>
-          <w:rFonts w:ascii="Arial" w:hAnsi="Arial" w:cs="Arial"/>
-          <w:sz w:val="24"/>
-          <w:szCs w:val="24"/>
-        </w:rPr>
-        <w:t xml:space="preserve">, the instance of the </w:t>
-      </w:r>
-      <w:proofErr w:type="spellStart"/>
-      <w:r>
-        <w:rPr>
-          <w:rFonts w:ascii="Arial" w:hAnsi="Arial" w:cs="Arial"/>
-          <w:sz w:val="24"/>
-          <w:szCs w:val="24"/>
-        </w:rPr>
-        <w:t>LevelManager</w:t>
-      </w:r>
-      <w:proofErr w:type="spellEnd"/>
-      <w:r>
-        <w:rPr>
-          <w:rFonts w:ascii="Arial" w:hAnsi="Arial" w:cs="Arial"/>
-          <w:sz w:val="24"/>
-          <w:szCs w:val="24"/>
-        </w:rPr>
-        <w:t xml:space="preserve"> of the game.</w:t>
+      <w:r>
+        <w:rPr>
+          <w:rFonts w:ascii="Arial" w:hAnsi="Arial" w:cs="Arial"/>
+          <w:sz w:val="24"/>
+          <w:szCs w:val="24"/>
+        </w:rPr>
+        <w:t>levelManager, the instance of the LevelManager of the game.</w:t>
       </w:r>
     </w:p>
     <w:p>
@@ -2264,23 +2085,13 @@
           <w:szCs w:val="24"/>
         </w:rPr>
       </w:pPr>
-      <w:proofErr w:type="spellStart"/>
-      <w:r>
-        <w:rPr>
-          <w:rFonts w:ascii="Arial" w:hAnsi="Arial" w:cs="Arial"/>
-          <w:sz w:val="24"/>
-          <w:szCs w:val="24"/>
-        </w:rPr>
-        <w:t>rigidBody</w:t>
-      </w:r>
-      <w:proofErr w:type="spellEnd"/>
-      <w:r>
-        <w:rPr>
-          <w:rFonts w:ascii="Arial" w:hAnsi="Arial" w:cs="Arial"/>
-          <w:sz w:val="24"/>
-          <w:szCs w:val="24"/>
-        </w:rPr>
-        <w:t>, the instance of the RigidBody2D used throughout the game.</w:t>
+      <w:r>
+        <w:rPr>
+          <w:rFonts w:ascii="Arial" w:hAnsi="Arial" w:cs="Arial"/>
+          <w:sz w:val="24"/>
+          <w:szCs w:val="24"/>
+        </w:rPr>
+        <w:t>rigidBody, the instance of the RigidBody2D used throughout the game.</w:t>
       </w:r>
     </w:p>
     <w:p>
@@ -2406,59 +2217,13 @@
           <w:szCs w:val="24"/>
         </w:rPr>
       </w:pPr>
-      <w:proofErr w:type="gramStart"/>
-      <w:r>
-        <w:rPr>
-          <w:rFonts w:ascii="Arial" w:hAnsi="Arial" w:cs="Arial"/>
-          <w:sz w:val="24"/>
-          <w:szCs w:val="24"/>
-        </w:rPr>
-        <w:t>Start(</w:t>
-      </w:r>
-      <w:proofErr w:type="gramEnd"/>
-      <w:r>
-        <w:rPr>
-          <w:rFonts w:ascii="Arial" w:hAnsi="Arial" w:cs="Arial"/>
-          <w:sz w:val="24"/>
-          <w:szCs w:val="24"/>
-        </w:rPr>
-        <w:t xml:space="preserve">), used to initialize the various components used in the game; </w:t>
-      </w:r>
-      <w:proofErr w:type="spellStart"/>
-      <w:r>
-        <w:rPr>
-          <w:rFonts w:ascii="Arial" w:hAnsi="Arial" w:cs="Arial"/>
-          <w:sz w:val="24"/>
-          <w:szCs w:val="24"/>
-        </w:rPr>
-        <w:t>rigidBody</w:t>
-      </w:r>
-      <w:proofErr w:type="spellEnd"/>
-      <w:r>
-        <w:rPr>
-          <w:rFonts w:ascii="Arial" w:hAnsi="Arial" w:cs="Arial"/>
-          <w:sz w:val="24"/>
-          <w:szCs w:val="24"/>
-        </w:rPr>
-        <w:t xml:space="preserve">, animator, </w:t>
-      </w:r>
-      <w:proofErr w:type="spellStart"/>
-      <w:r>
-        <w:rPr>
-          <w:rFonts w:ascii="Arial" w:hAnsi="Arial" w:cs="Arial"/>
-          <w:sz w:val="24"/>
-          <w:szCs w:val="24"/>
-        </w:rPr>
-        <w:t>levelManager</w:t>
-      </w:r>
-      <w:proofErr w:type="spellEnd"/>
-      <w:r>
-        <w:rPr>
-          <w:rFonts w:ascii="Arial" w:hAnsi="Arial" w:cs="Arial"/>
-          <w:sz w:val="24"/>
-          <w:szCs w:val="24"/>
-        </w:rPr>
-        <w:t>, the texts objects, the data instance.</w:t>
+      <w:r>
+        <w:rPr>
+          <w:rFonts w:ascii="Arial" w:hAnsi="Arial" w:cs="Arial"/>
+          <w:sz w:val="24"/>
+          <w:szCs w:val="24"/>
+        </w:rPr>
+        <w:t>Start(), used to initialize the various components used in the game; rigidBody, animator, levelManager, the texts objects, the data instance.</w:t>
       </w:r>
     </w:p>
     <w:p>
@@ -2474,23 +2239,13 @@
           <w:szCs w:val="24"/>
         </w:rPr>
       </w:pPr>
-      <w:proofErr w:type="gramStart"/>
-      <w:r>
-        <w:rPr>
-          <w:rFonts w:ascii="Arial" w:hAnsi="Arial" w:cs="Arial"/>
-          <w:sz w:val="24"/>
-          <w:szCs w:val="24"/>
-        </w:rPr>
-        <w:t>Update(</w:t>
-      </w:r>
-      <w:proofErr w:type="gramEnd"/>
-      <w:r>
-        <w:rPr>
-          <w:rFonts w:ascii="Arial" w:hAnsi="Arial" w:cs="Arial"/>
-          <w:sz w:val="24"/>
-          <w:szCs w:val="24"/>
-        </w:rPr>
-        <w:t xml:space="preserve">), used to check the various </w:t>
+      <w:r>
+        <w:rPr>
+          <w:rFonts w:ascii="Arial" w:hAnsi="Arial" w:cs="Arial"/>
+          <w:sz w:val="24"/>
+          <w:szCs w:val="24"/>
+        </w:rPr>
+        <w:t xml:space="preserve">Update(), used to check the various </w:t>
       </w:r>
       <w:r>
         <w:rPr>
@@ -2514,25 +2269,7 @@
           <w:sz w:val="24"/>
           <w:szCs w:val="24"/>
         </w:rPr>
-        <w:t xml:space="preserve">user inputs and reflect </w:t>
-      </w:r>
-      <w:proofErr w:type="spellStart"/>
-      <w:r>
-        <w:rPr>
-          <w:rFonts w:ascii="Arial" w:hAnsi="Arial" w:cs="Arial"/>
-          <w:sz w:val="24"/>
-          <w:szCs w:val="24"/>
-        </w:rPr>
-        <w:t>its</w:t>
-      </w:r>
-      <w:proofErr w:type="spellEnd"/>
-      <w:r>
-        <w:rPr>
-          <w:rFonts w:ascii="Arial" w:hAnsi="Arial" w:cs="Arial"/>
-          <w:sz w:val="24"/>
-          <w:szCs w:val="24"/>
-        </w:rPr>
-        <w:t xml:space="preserve"> with the animator of the Cat character; moving, jumping or ducking.</w:t>
+        <w:t>user inputs and reflect its with the animator of the Cat character; moving, jumping or ducking.</w:t>
       </w:r>
     </w:p>
     <w:p>
@@ -2548,23 +2285,13 @@
           <w:szCs w:val="24"/>
         </w:rPr>
       </w:pPr>
-      <w:proofErr w:type="gramStart"/>
-      <w:r>
-        <w:rPr>
-          <w:rFonts w:ascii="Arial" w:hAnsi="Arial" w:cs="Arial"/>
-          <w:sz w:val="24"/>
-          <w:szCs w:val="24"/>
-        </w:rPr>
-        <w:t>Flip(</w:t>
-      </w:r>
-      <w:proofErr w:type="gramEnd"/>
-      <w:r>
-        <w:rPr>
-          <w:rFonts w:ascii="Arial" w:hAnsi="Arial" w:cs="Arial"/>
-          <w:sz w:val="24"/>
-          <w:szCs w:val="24"/>
-        </w:rPr>
-        <w:t>), method to flip the sprite to the opposite side.</w:t>
+      <w:r>
+        <w:rPr>
+          <w:rFonts w:ascii="Arial" w:hAnsi="Arial" w:cs="Arial"/>
+          <w:sz w:val="24"/>
+          <w:szCs w:val="24"/>
+        </w:rPr>
+        <w:t>Flip(), method to flip the sprite to the opposite side.</w:t>
       </w:r>
     </w:p>
     <w:p>
@@ -2586,43 +2313,7 @@
           <w:sz w:val="24"/>
           <w:szCs w:val="24"/>
         </w:rPr>
-        <w:t>OnTriggerEnter2</w:t>
-      </w:r>
-      <w:proofErr w:type="gramStart"/>
-      <w:r>
-        <w:rPr>
-          <w:rFonts w:ascii="Arial" w:hAnsi="Arial" w:cs="Arial"/>
-          <w:sz w:val="24"/>
-          <w:szCs w:val="24"/>
-        </w:rPr>
-        <w:t>D(</w:t>
-      </w:r>
-      <w:proofErr w:type="gramEnd"/>
-      <w:r>
-        <w:rPr>
-          <w:rFonts w:ascii="Arial" w:hAnsi="Arial" w:cs="Arial"/>
-          <w:sz w:val="24"/>
-          <w:szCs w:val="24"/>
-        </w:rPr>
-        <w:t xml:space="preserve">Collider2D collision), checks if the player collects any items, and add points to </w:t>
-      </w:r>
-      <w:proofErr w:type="spellStart"/>
-      <w:r>
-        <w:rPr>
-          <w:rFonts w:ascii="Arial" w:hAnsi="Arial" w:cs="Arial"/>
-          <w:sz w:val="24"/>
-          <w:szCs w:val="24"/>
-        </w:rPr>
-        <w:t>it’s</w:t>
-      </w:r>
-      <w:proofErr w:type="spellEnd"/>
-      <w:r>
-        <w:rPr>
-          <w:rFonts w:ascii="Arial" w:hAnsi="Arial" w:cs="Arial"/>
-          <w:sz w:val="24"/>
-          <w:szCs w:val="24"/>
-        </w:rPr>
-        <w:t xml:space="preserve"> final score, also checks if the player touches the fall collider to take him to the Lose scene.</w:t>
+        <w:t>OnTriggerEnter2D(Collider2D collision), checks if the player collects any items, and add points to it’s final score, also checks if the player touches the fall collider to take him to the Lose scene.</w:t>
       </w:r>
     </w:p>
     <w:p>
@@ -2638,23 +2329,13 @@
           <w:szCs w:val="24"/>
         </w:rPr>
       </w:pPr>
-      <w:proofErr w:type="gramStart"/>
-      <w:r>
-        <w:rPr>
-          <w:rFonts w:ascii="Arial" w:hAnsi="Arial" w:cs="Arial"/>
-          <w:sz w:val="24"/>
-          <w:szCs w:val="24"/>
-        </w:rPr>
-        <w:t>Jump(</w:t>
-      </w:r>
-      <w:proofErr w:type="gramEnd"/>
-      <w:r>
-        <w:rPr>
-          <w:rFonts w:ascii="Arial" w:hAnsi="Arial" w:cs="Arial"/>
-          <w:sz w:val="24"/>
-          <w:szCs w:val="24"/>
-        </w:rPr>
-        <w:t>), coroutine that sets the necessary value for the animator to do the jumping animation.</w:t>
+      <w:r>
+        <w:rPr>
+          <w:rFonts w:ascii="Arial" w:hAnsi="Arial" w:cs="Arial"/>
+          <w:sz w:val="24"/>
+          <w:szCs w:val="24"/>
+        </w:rPr>
+        <w:t>Jump(), coroutine that sets the necessary value for the animator to do the jumping animation.</w:t>
       </w:r>
     </w:p>
     <w:p>
@@ -2676,69 +2357,15 @@
           <w:sz w:val="24"/>
           <w:szCs w:val="24"/>
         </w:rPr>
-        <w:t>OnCollisionEnter2</w:t>
-      </w:r>
-      <w:proofErr w:type="gramStart"/>
-      <w:r>
-        <w:rPr>
-          <w:rFonts w:ascii="Arial" w:hAnsi="Arial" w:cs="Arial"/>
-          <w:sz w:val="24"/>
-          <w:szCs w:val="24"/>
-        </w:rPr>
-        <w:t>D(</w:t>
-      </w:r>
-      <w:proofErr w:type="gramEnd"/>
-      <w:r>
-        <w:rPr>
-          <w:rFonts w:ascii="Arial" w:hAnsi="Arial" w:cs="Arial"/>
-          <w:sz w:val="24"/>
-          <w:szCs w:val="24"/>
-        </w:rPr>
-        <w:t>Collision2D collision)</w:t>
-      </w:r>
-      <w:r>
-        <w:rPr>
-          <w:rFonts w:ascii="Arial" w:hAnsi="Arial" w:cs="Arial"/>
-          <w:sz w:val="24"/>
-          <w:szCs w:val="24"/>
-        </w:rPr>
-        <w:t xml:space="preserve">, checks if the player touches an enemy and sets the values to execute the hurt animation, diminishes the cats lives and adds a knockback force to the player. </w:t>
-      </w:r>
-      <w:proofErr w:type="gramStart"/>
-      <w:r>
-        <w:rPr>
-          <w:rFonts w:ascii="Arial" w:hAnsi="Arial" w:cs="Arial"/>
-          <w:sz w:val="24"/>
-          <w:szCs w:val="24"/>
-        </w:rPr>
-        <w:t>Also</w:t>
-      </w:r>
-      <w:proofErr w:type="gramEnd"/>
-      <w:r>
-        <w:rPr>
-          <w:rFonts w:ascii="Arial" w:hAnsi="Arial" w:cs="Arial"/>
-          <w:sz w:val="24"/>
-          <w:szCs w:val="24"/>
-        </w:rPr>
-        <w:t xml:space="preserve"> if the player is touching the ground set the grounded </w:t>
-      </w:r>
-      <w:proofErr w:type="spellStart"/>
-      <w:r>
-        <w:rPr>
-          <w:rFonts w:ascii="Arial" w:hAnsi="Arial" w:cs="Arial"/>
-          <w:sz w:val="24"/>
-          <w:szCs w:val="24"/>
-        </w:rPr>
-        <w:t>boolean</w:t>
-      </w:r>
-      <w:proofErr w:type="spellEnd"/>
-      <w:r>
-        <w:rPr>
-          <w:rFonts w:ascii="Arial" w:hAnsi="Arial" w:cs="Arial"/>
-          <w:sz w:val="24"/>
-          <w:szCs w:val="24"/>
-        </w:rPr>
-        <w:t xml:space="preserve"> to true.</w:t>
+        <w:t>OnCollisionEnter2D(Collision2D collision)</w:t>
+      </w:r>
+      <w:r>
+        <w:rPr>
+          <w:rFonts w:ascii="Arial" w:hAnsi="Arial" w:cs="Arial"/>
+          <w:sz w:val="24"/>
+          <w:szCs w:val="24"/>
+        </w:rPr>
+        <w:t>, checks if the player touches an enemy and sets the values to execute the hurt animation, diminishes the cats lives and adds a knockback force to the player. Also if the player is touching the ground set the grounded boolean to true.</w:t>
       </w:r>
     </w:p>
     <w:p>
@@ -2760,25 +2387,7 @@
           <w:sz w:val="24"/>
           <w:szCs w:val="24"/>
         </w:rPr>
-        <w:t>OnCollisionExit2</w:t>
-      </w:r>
-      <w:proofErr w:type="gramStart"/>
-      <w:r>
-        <w:rPr>
-          <w:rFonts w:ascii="Arial" w:hAnsi="Arial" w:cs="Arial"/>
-          <w:sz w:val="24"/>
-          <w:szCs w:val="24"/>
-        </w:rPr>
-        <w:t>D(</w:t>
-      </w:r>
-      <w:proofErr w:type="gramEnd"/>
-      <w:r>
-        <w:rPr>
-          <w:rFonts w:ascii="Arial" w:hAnsi="Arial" w:cs="Arial"/>
-          <w:sz w:val="24"/>
-          <w:szCs w:val="24"/>
-        </w:rPr>
-        <w:t>Collision2D collision)</w:t>
+        <w:t>OnCollisionExit2D(Collision2D collision)</w:t>
       </w:r>
       <w:r>
         <w:rPr>
@@ -2802,23 +2411,13 @@
           <w:szCs w:val="24"/>
         </w:rPr>
       </w:pPr>
-      <w:proofErr w:type="gramStart"/>
-      <w:r>
-        <w:rPr>
-          <w:rFonts w:ascii="Arial" w:hAnsi="Arial" w:cs="Arial"/>
-          <w:sz w:val="24"/>
-          <w:szCs w:val="24"/>
-        </w:rPr>
-        <w:t>Die(</w:t>
-      </w:r>
-      <w:proofErr w:type="gramEnd"/>
-      <w:r>
-        <w:rPr>
-          <w:rFonts w:ascii="Arial" w:hAnsi="Arial" w:cs="Arial"/>
-          <w:sz w:val="24"/>
-          <w:szCs w:val="24"/>
-        </w:rPr>
-        <w:t>), destroys the player, and loads the Lose scene.</w:t>
+      <w:r>
+        <w:rPr>
+          <w:rFonts w:ascii="Arial" w:hAnsi="Arial" w:cs="Arial"/>
+          <w:sz w:val="24"/>
+          <w:szCs w:val="24"/>
+        </w:rPr>
+        <w:t>Die(), destroys the player, and loads the Lose scene.</w:t>
       </w:r>
     </w:p>
     <w:p>
@@ -2834,23 +2433,13 @@
           <w:szCs w:val="24"/>
         </w:rPr>
       </w:pPr>
-      <w:proofErr w:type="gramStart"/>
-      <w:r>
-        <w:rPr>
-          <w:rFonts w:ascii="Arial" w:hAnsi="Arial" w:cs="Arial"/>
-          <w:sz w:val="24"/>
-          <w:szCs w:val="24"/>
-        </w:rPr>
-        <w:t>Win(</w:t>
-      </w:r>
-      <w:proofErr w:type="gramEnd"/>
-      <w:r>
-        <w:rPr>
-          <w:rFonts w:ascii="Arial" w:hAnsi="Arial" w:cs="Arial"/>
-          <w:sz w:val="24"/>
-          <w:szCs w:val="24"/>
-        </w:rPr>
-        <w:t>), destroys the player, and loads the next scene in the build order.</w:t>
+      <w:r>
+        <w:rPr>
+          <w:rFonts w:ascii="Arial" w:hAnsi="Arial" w:cs="Arial"/>
+          <w:sz w:val="24"/>
+          <w:szCs w:val="24"/>
+        </w:rPr>
+        <w:t>Win(), destroys the player, and loads the next scene in the build order.</w:t>
       </w:r>
     </w:p>
     <w:p>
@@ -3009,23 +2598,13 @@
           <w:szCs w:val="24"/>
         </w:rPr>
       </w:pPr>
-      <w:proofErr w:type="spellStart"/>
-      <w:r>
-        <w:rPr>
-          <w:rFonts w:ascii="Arial" w:hAnsi="Arial" w:cs="Arial"/>
-          <w:sz w:val="24"/>
-          <w:szCs w:val="24"/>
-        </w:rPr>
-        <w:t>movingLeft</w:t>
-      </w:r>
-      <w:proofErr w:type="spellEnd"/>
-      <w:r>
-        <w:rPr>
-          <w:rFonts w:ascii="Arial" w:hAnsi="Arial" w:cs="Arial"/>
-          <w:sz w:val="24"/>
-          <w:szCs w:val="24"/>
-        </w:rPr>
-        <w:t>, Boolean that lets us know in which direction the enemy is facing.</w:t>
+      <w:r>
+        <w:rPr>
+          <w:rFonts w:ascii="Arial" w:hAnsi="Arial" w:cs="Arial"/>
+          <w:sz w:val="24"/>
+          <w:szCs w:val="24"/>
+        </w:rPr>
+        <w:t>movingLeft, Boolean that lets us know in which direction the enemy is facing.</w:t>
       </w:r>
     </w:p>
     <w:p>
@@ -3069,43 +2648,8 @@
           <w:sz w:val="24"/>
           <w:szCs w:val="24"/>
         </w:rPr>
-        <w:t xml:space="preserve">moving, </w:t>
-      </w:r>
-      <w:proofErr w:type="spellStart"/>
-      <w:r>
-        <w:rPr>
-          <w:rFonts w:ascii="Arial" w:hAnsi="Arial" w:cs="Arial"/>
-          <w:sz w:val="24"/>
-          <w:szCs w:val="24"/>
-        </w:rPr>
-        <w:t>boolean</w:t>
-      </w:r>
-      <w:proofErr w:type="spellEnd"/>
-      <w:r>
-        <w:rPr>
-          <w:rFonts w:ascii="Arial" w:hAnsi="Arial" w:cs="Arial"/>
-          <w:sz w:val="24"/>
-          <w:szCs w:val="24"/>
-        </w:rPr>
-        <w:t xml:space="preserve"> that lets us know if the </w:t>
-      </w:r>
-      <w:proofErr w:type="spellStart"/>
-      <w:r>
-        <w:rPr>
-          <w:rFonts w:ascii="Arial" w:hAnsi="Arial" w:cs="Arial"/>
-          <w:sz w:val="24"/>
-          <w:szCs w:val="24"/>
-        </w:rPr>
-        <w:t>the</w:t>
-      </w:r>
-      <w:proofErr w:type="spellEnd"/>
-      <w:r>
-        <w:rPr>
-          <w:rFonts w:ascii="Arial" w:hAnsi="Arial" w:cs="Arial"/>
-          <w:sz w:val="24"/>
-          <w:szCs w:val="24"/>
-        </w:rPr>
-        <w:t xml:space="preserve"> enemy is moving or attacking.</w:t>
+        <w:lastRenderedPageBreak/>
+        <w:t>moving, boolean that lets us know if the the enemy is moving or attacking.</w:t>
       </w:r>
     </w:p>
     <w:p>
@@ -3121,31 +2665,13 @@
           <w:szCs w:val="24"/>
         </w:rPr>
       </w:pPr>
-      <w:proofErr w:type="spellStart"/>
-      <w:r>
-        <w:rPr>
-          <w:rFonts w:ascii="Arial" w:hAnsi="Arial" w:cs="Arial"/>
-          <w:sz w:val="24"/>
-          <w:szCs w:val="24"/>
-        </w:rPr>
-        <w:t>rigidBody</w:t>
-      </w:r>
-      <w:proofErr w:type="spellEnd"/>
-      <w:r>
-        <w:rPr>
-          <w:rFonts w:ascii="Arial" w:hAnsi="Arial" w:cs="Arial"/>
-          <w:sz w:val="24"/>
-          <w:szCs w:val="24"/>
-        </w:rPr>
-        <w:t xml:space="preserve">, the instance of the RigidBody2D </w:t>
-      </w:r>
-      <w:r>
-        <w:rPr>
-          <w:rFonts w:ascii="Arial" w:hAnsi="Arial" w:cs="Arial"/>
-          <w:sz w:val="24"/>
-          <w:szCs w:val="24"/>
-        </w:rPr>
-        <w:t>component.</w:t>
+      <w:r>
+        <w:rPr>
+          <w:rFonts w:ascii="Arial" w:hAnsi="Arial" w:cs="Arial"/>
+          <w:sz w:val="24"/>
+          <w:szCs w:val="24"/>
+        </w:rPr>
+        <w:t>rigidBody, the instance of the RigidBody2D component.</w:t>
       </w:r>
     </w:p>
     <w:p>
@@ -3167,7 +2693,6 @@
           <w:sz w:val="24"/>
           <w:szCs w:val="24"/>
         </w:rPr>
-        <w:lastRenderedPageBreak/>
         <w:t>animator, the instance of the animator component.</w:t>
       </w:r>
     </w:p>
@@ -3206,23 +2731,13 @@
           <w:szCs w:val="24"/>
         </w:rPr>
       </w:pPr>
-      <w:proofErr w:type="spellStart"/>
-      <w:r>
-        <w:rPr>
-          <w:rFonts w:ascii="Arial" w:hAnsi="Arial" w:cs="Arial"/>
-          <w:sz w:val="24"/>
-          <w:szCs w:val="24"/>
-        </w:rPr>
-        <w:t>playerBox</w:t>
-      </w:r>
-      <w:proofErr w:type="spellEnd"/>
-      <w:r>
-        <w:rPr>
-          <w:rFonts w:ascii="Arial" w:hAnsi="Arial" w:cs="Arial"/>
-          <w:sz w:val="24"/>
-          <w:szCs w:val="24"/>
-        </w:rPr>
-        <w:t>, the instance of the player’s BoxCollider2D.</w:t>
+      <w:r>
+        <w:rPr>
+          <w:rFonts w:ascii="Arial" w:hAnsi="Arial" w:cs="Arial"/>
+          <w:sz w:val="24"/>
+          <w:szCs w:val="24"/>
+        </w:rPr>
+        <w:t>playerBox, the instance of the player’s BoxCollider2D.</w:t>
       </w:r>
     </w:p>
     <w:p>
@@ -3260,59 +2775,13 @@
           <w:szCs w:val="24"/>
         </w:rPr>
       </w:pPr>
-      <w:proofErr w:type="gramStart"/>
-      <w:r>
-        <w:rPr>
-          <w:rFonts w:ascii="Arial" w:hAnsi="Arial" w:cs="Arial"/>
-          <w:sz w:val="24"/>
-          <w:szCs w:val="24"/>
-        </w:rPr>
-        <w:t>Start(</w:t>
-      </w:r>
-      <w:proofErr w:type="gramEnd"/>
-      <w:r>
-        <w:rPr>
-          <w:rFonts w:ascii="Arial" w:hAnsi="Arial" w:cs="Arial"/>
-          <w:sz w:val="24"/>
-          <w:szCs w:val="24"/>
-        </w:rPr>
-        <w:t xml:space="preserve">), initializes the </w:t>
-      </w:r>
-      <w:proofErr w:type="spellStart"/>
-      <w:r>
-        <w:rPr>
-          <w:rFonts w:ascii="Arial" w:hAnsi="Arial" w:cs="Arial"/>
-          <w:sz w:val="24"/>
-          <w:szCs w:val="24"/>
-        </w:rPr>
-        <w:t>rigidBody</w:t>
-      </w:r>
-      <w:proofErr w:type="spellEnd"/>
-      <w:r>
-        <w:rPr>
-          <w:rFonts w:ascii="Arial" w:hAnsi="Arial" w:cs="Arial"/>
-          <w:sz w:val="24"/>
-          <w:szCs w:val="24"/>
-        </w:rPr>
-        <w:t xml:space="preserve">, animator, box, and </w:t>
-      </w:r>
-      <w:proofErr w:type="spellStart"/>
-      <w:r>
-        <w:rPr>
-          <w:rFonts w:ascii="Arial" w:hAnsi="Arial" w:cs="Arial"/>
-          <w:sz w:val="24"/>
-          <w:szCs w:val="24"/>
-        </w:rPr>
-        <w:t>playerBox</w:t>
-      </w:r>
-      <w:proofErr w:type="spellEnd"/>
-      <w:r>
-        <w:rPr>
-          <w:rFonts w:ascii="Arial" w:hAnsi="Arial" w:cs="Arial"/>
-          <w:sz w:val="24"/>
-          <w:szCs w:val="24"/>
-        </w:rPr>
-        <w:t xml:space="preserve"> variables.</w:t>
+      <w:r>
+        <w:rPr>
+          <w:rFonts w:ascii="Arial" w:hAnsi="Arial" w:cs="Arial"/>
+          <w:sz w:val="24"/>
+          <w:szCs w:val="24"/>
+        </w:rPr>
+        <w:t>Start(), initializes the rigidBody, animator, box, and playerBox variables.</w:t>
       </w:r>
     </w:p>
     <w:p>
@@ -3328,23 +2797,13 @@
           <w:szCs w:val="24"/>
         </w:rPr>
       </w:pPr>
-      <w:proofErr w:type="gramStart"/>
-      <w:r>
-        <w:rPr>
-          <w:rFonts w:ascii="Arial" w:hAnsi="Arial" w:cs="Arial"/>
-          <w:sz w:val="24"/>
-          <w:szCs w:val="24"/>
-        </w:rPr>
-        <w:t>Update(</w:t>
-      </w:r>
-      <w:proofErr w:type="gramEnd"/>
-      <w:r>
-        <w:rPr>
-          <w:rFonts w:ascii="Arial" w:hAnsi="Arial" w:cs="Arial"/>
-          <w:sz w:val="24"/>
-          <w:szCs w:val="24"/>
-        </w:rPr>
-        <w:t>), checks if the sensor is touching the player and if so begin the attacking animation, else checks if the moving variable is true to begin moving either left or right</w:t>
+      <w:r>
+        <w:rPr>
+          <w:rFonts w:ascii="Arial" w:hAnsi="Arial" w:cs="Arial"/>
+          <w:sz w:val="24"/>
+          <w:szCs w:val="24"/>
+        </w:rPr>
+        <w:t>Update(), checks if the sensor is touching the player and if so begin the attacking animation, else checks if the moving variable is true to begin moving either left or right</w:t>
       </w:r>
       <w:r>
         <w:rPr>
@@ -3376,23 +2835,13 @@
           <w:szCs w:val="24"/>
         </w:rPr>
       </w:pPr>
-      <w:proofErr w:type="gramStart"/>
-      <w:r>
-        <w:rPr>
-          <w:rFonts w:ascii="Arial" w:hAnsi="Arial" w:cs="Arial"/>
-          <w:sz w:val="24"/>
-          <w:szCs w:val="24"/>
-        </w:rPr>
-        <w:t>Flip(</w:t>
-      </w:r>
-      <w:proofErr w:type="gramEnd"/>
-      <w:r>
-        <w:rPr>
-          <w:rFonts w:ascii="Arial" w:hAnsi="Arial" w:cs="Arial"/>
-          <w:sz w:val="24"/>
-          <w:szCs w:val="24"/>
-        </w:rPr>
-        <w:t>), used to flip the enemy’s sprite to the opposite side.</w:t>
+      <w:r>
+        <w:rPr>
+          <w:rFonts w:ascii="Arial" w:hAnsi="Arial" w:cs="Arial"/>
+          <w:sz w:val="24"/>
+          <w:szCs w:val="24"/>
+        </w:rPr>
+        <w:t>Flip(), used to flip the enemy’s sprite to the opposite side.</w:t>
       </w:r>
     </w:p>
     <w:p>
@@ -3408,87 +2857,13 @@
           <w:szCs w:val="24"/>
         </w:rPr>
       </w:pPr>
-      <w:proofErr w:type="spellStart"/>
-      <w:proofErr w:type="gramStart"/>
-      <w:r>
-        <w:rPr>
-          <w:rFonts w:ascii="Arial" w:hAnsi="Arial" w:cs="Arial"/>
-          <w:sz w:val="24"/>
-          <w:szCs w:val="24"/>
-        </w:rPr>
-        <w:t>MoveLeft</w:t>
-      </w:r>
-      <w:proofErr w:type="spellEnd"/>
-      <w:r>
-        <w:rPr>
-          <w:rFonts w:ascii="Arial" w:hAnsi="Arial" w:cs="Arial"/>
-          <w:sz w:val="24"/>
-          <w:szCs w:val="24"/>
-        </w:rPr>
-        <w:t>(</w:t>
-      </w:r>
-      <w:proofErr w:type="gramEnd"/>
-      <w:r>
-        <w:rPr>
-          <w:rFonts w:ascii="Arial" w:hAnsi="Arial" w:cs="Arial"/>
-          <w:sz w:val="24"/>
-          <w:szCs w:val="24"/>
-        </w:rPr>
-        <w:t xml:space="preserve">), transforms the position of the enemy so it moves left, calls the flip function, sets the </w:t>
-      </w:r>
-      <w:proofErr w:type="spellStart"/>
-      <w:r>
-        <w:rPr>
-          <w:rFonts w:ascii="Arial" w:hAnsi="Arial" w:cs="Arial"/>
-          <w:sz w:val="24"/>
-          <w:szCs w:val="24"/>
-        </w:rPr>
-        <w:t>movingLeft</w:t>
-      </w:r>
-      <w:proofErr w:type="spellEnd"/>
-      <w:r>
-        <w:rPr>
-          <w:rFonts w:ascii="Arial" w:hAnsi="Arial" w:cs="Arial"/>
-          <w:sz w:val="24"/>
-          <w:szCs w:val="24"/>
-        </w:rPr>
-        <w:t xml:space="preserve"> </w:t>
-      </w:r>
-      <w:proofErr w:type="spellStart"/>
-      <w:r>
-        <w:rPr>
-          <w:rFonts w:ascii="Arial" w:hAnsi="Arial" w:cs="Arial"/>
-          <w:sz w:val="24"/>
-          <w:szCs w:val="24"/>
-        </w:rPr>
-        <w:t>boolean</w:t>
-      </w:r>
-      <w:proofErr w:type="spellEnd"/>
-      <w:r>
-        <w:rPr>
-          <w:rFonts w:ascii="Arial" w:hAnsi="Arial" w:cs="Arial"/>
-          <w:sz w:val="24"/>
-          <w:szCs w:val="24"/>
-        </w:rPr>
-        <w:t xml:space="preserve"> to true, and the changes the </w:t>
-      </w:r>
-      <w:proofErr w:type="spellStart"/>
-      <w:r>
-        <w:rPr>
-          <w:rFonts w:ascii="Arial" w:hAnsi="Arial" w:cs="Arial"/>
-          <w:sz w:val="24"/>
-          <w:szCs w:val="24"/>
-        </w:rPr>
-        <w:t>walk.x</w:t>
-      </w:r>
-      <w:proofErr w:type="spellEnd"/>
-      <w:r>
-        <w:rPr>
-          <w:rFonts w:ascii="Arial" w:hAnsi="Arial" w:cs="Arial"/>
-          <w:sz w:val="24"/>
-          <w:szCs w:val="24"/>
-        </w:rPr>
-        <w:t xml:space="preserve"> direction to -1.</w:t>
+      <w:r>
+        <w:rPr>
+          <w:rFonts w:ascii="Arial" w:hAnsi="Arial" w:cs="Arial"/>
+          <w:sz w:val="24"/>
+          <w:szCs w:val="24"/>
+        </w:rPr>
+        <w:t>MoveLeft(), transforms the position of the enemy so it moves left, calls the flip function, sets the movingLeft boolean to true, and the changes the walk.x direction to -1.</w:t>
       </w:r>
     </w:p>
     <w:p>
@@ -3504,135 +2879,13 @@
           <w:szCs w:val="24"/>
         </w:rPr>
       </w:pPr>
-      <w:proofErr w:type="spellStart"/>
-      <w:proofErr w:type="gramStart"/>
-      <w:r>
-        <w:rPr>
-          <w:rFonts w:ascii="Arial" w:hAnsi="Arial" w:cs="Arial"/>
-          <w:sz w:val="24"/>
-          <w:szCs w:val="24"/>
-        </w:rPr>
-        <w:t>MoveRight</w:t>
-      </w:r>
-      <w:proofErr w:type="spellEnd"/>
-      <w:r>
-        <w:rPr>
-          <w:rFonts w:ascii="Arial" w:hAnsi="Arial" w:cs="Arial"/>
-          <w:sz w:val="24"/>
-          <w:szCs w:val="24"/>
-        </w:rPr>
-        <w:t>(</w:t>
-      </w:r>
-      <w:proofErr w:type="gramEnd"/>
-      <w:r>
-        <w:rPr>
-          <w:rFonts w:ascii="Arial" w:hAnsi="Arial" w:cs="Arial"/>
-          <w:sz w:val="24"/>
-          <w:szCs w:val="24"/>
-        </w:rPr>
-        <w:t xml:space="preserve">), transforms the position of the enemy so it moves </w:t>
-      </w:r>
-      <w:r>
-        <w:rPr>
-          <w:rFonts w:ascii="Arial" w:hAnsi="Arial" w:cs="Arial"/>
-          <w:sz w:val="24"/>
-          <w:szCs w:val="24"/>
-        </w:rPr>
-        <w:t>right</w:t>
-      </w:r>
-      <w:r>
-        <w:rPr>
-          <w:rFonts w:ascii="Arial" w:hAnsi="Arial" w:cs="Arial"/>
-          <w:sz w:val="24"/>
-          <w:szCs w:val="24"/>
-        </w:rPr>
-        <w:t xml:space="preserve">, calls the flip function, sets the </w:t>
-      </w:r>
-      <w:proofErr w:type="spellStart"/>
-      <w:r>
-        <w:rPr>
-          <w:rFonts w:ascii="Arial" w:hAnsi="Arial" w:cs="Arial"/>
-          <w:sz w:val="24"/>
-          <w:szCs w:val="24"/>
-        </w:rPr>
-        <w:t>movingLeft</w:t>
-      </w:r>
-      <w:proofErr w:type="spellEnd"/>
-      <w:r>
-        <w:rPr>
-          <w:rFonts w:ascii="Arial" w:hAnsi="Arial" w:cs="Arial"/>
-          <w:sz w:val="24"/>
-          <w:szCs w:val="24"/>
-        </w:rPr>
-        <w:t xml:space="preserve"> </w:t>
-      </w:r>
-      <w:proofErr w:type="spellStart"/>
-      <w:r>
-        <w:rPr>
-          <w:rFonts w:ascii="Arial" w:hAnsi="Arial" w:cs="Arial"/>
-          <w:sz w:val="24"/>
-          <w:szCs w:val="24"/>
-        </w:rPr>
-        <w:t>boolean</w:t>
-      </w:r>
-      <w:proofErr w:type="spellEnd"/>
-      <w:r>
-        <w:rPr>
-          <w:rFonts w:ascii="Arial" w:hAnsi="Arial" w:cs="Arial"/>
-          <w:sz w:val="24"/>
-          <w:szCs w:val="24"/>
-        </w:rPr>
-        <w:t xml:space="preserve"> to </w:t>
-      </w:r>
-      <w:r>
-        <w:rPr>
-          <w:rFonts w:ascii="Arial" w:hAnsi="Arial" w:cs="Arial"/>
-          <w:sz w:val="24"/>
-          <w:szCs w:val="24"/>
-        </w:rPr>
-        <w:t>false</w:t>
-      </w:r>
-      <w:r>
-        <w:rPr>
-          <w:rFonts w:ascii="Arial" w:hAnsi="Arial" w:cs="Arial"/>
-          <w:sz w:val="24"/>
-          <w:szCs w:val="24"/>
-        </w:rPr>
-        <w:t xml:space="preserve">, and the changes the </w:t>
-      </w:r>
-      <w:proofErr w:type="spellStart"/>
-      <w:r>
-        <w:rPr>
-          <w:rFonts w:ascii="Arial" w:hAnsi="Arial" w:cs="Arial"/>
-          <w:sz w:val="24"/>
-          <w:szCs w:val="24"/>
-        </w:rPr>
-        <w:t>walk.</w:t>
-      </w:r>
-      <w:r>
-        <w:rPr>
-          <w:rFonts w:ascii="Arial" w:hAnsi="Arial" w:cs="Arial"/>
-          <w:sz w:val="24"/>
-          <w:szCs w:val="24"/>
-        </w:rPr>
-        <w:t>x</w:t>
-      </w:r>
-      <w:proofErr w:type="spellEnd"/>
-      <w:r>
-        <w:rPr>
-          <w:rFonts w:ascii="Arial" w:hAnsi="Arial" w:cs="Arial"/>
-          <w:sz w:val="24"/>
-          <w:szCs w:val="24"/>
-        </w:rPr>
-        <w:t xml:space="preserve"> direction to </w:t>
-      </w:r>
-      <w:r>
-        <w:rPr>
-          <w:rFonts w:ascii="Arial" w:hAnsi="Arial" w:cs="Arial"/>
-          <w:sz w:val="24"/>
-          <w:szCs w:val="24"/>
-        </w:rPr>
-        <w:t>1.</w:t>
+      <w:r>
+        <w:rPr>
+          <w:rFonts w:ascii="Arial" w:hAnsi="Arial" w:cs="Arial"/>
+          <w:sz w:val="24"/>
+          <w:szCs w:val="24"/>
+        </w:rPr>
+        <w:t>MoveRight(), transforms the position of the enemy so it moves right, calls the flip function, sets the movingLeft boolean to false, and the changes the walk.x direction to 1.</w:t>
       </w:r>
     </w:p>
     <w:p>
@@ -3654,79 +2907,15 @@
           <w:sz w:val="24"/>
           <w:szCs w:val="24"/>
         </w:rPr>
-        <w:t>OnTriggerEnter2</w:t>
-      </w:r>
-      <w:proofErr w:type="gramStart"/>
-      <w:r>
-        <w:rPr>
-          <w:rFonts w:ascii="Arial" w:hAnsi="Arial" w:cs="Arial"/>
-          <w:sz w:val="24"/>
-          <w:szCs w:val="24"/>
-        </w:rPr>
-        <w:t>D(</w:t>
-      </w:r>
-      <w:proofErr w:type="gramEnd"/>
-      <w:r>
-        <w:rPr>
-          <w:rFonts w:ascii="Arial" w:hAnsi="Arial" w:cs="Arial"/>
-          <w:sz w:val="24"/>
-          <w:szCs w:val="24"/>
-        </w:rPr>
-        <w:t>Collider2D collision)</w:t>
-      </w:r>
-      <w:r>
-        <w:rPr>
-          <w:rFonts w:ascii="Arial" w:hAnsi="Arial" w:cs="Arial"/>
-          <w:sz w:val="24"/>
-          <w:szCs w:val="24"/>
-        </w:rPr>
-        <w:t xml:space="preserve">, if the enemy touches the Wall object sets the </w:t>
-      </w:r>
-      <w:proofErr w:type="spellStart"/>
-      <w:r>
-        <w:rPr>
-          <w:rFonts w:ascii="Arial" w:hAnsi="Arial" w:cs="Arial"/>
-          <w:sz w:val="24"/>
-          <w:szCs w:val="24"/>
-        </w:rPr>
-        <w:t>mo</w:t>
-      </w:r>
-      <w:bookmarkStart w:id="2" w:name="_GoBack"/>
-      <w:bookmarkEnd w:id="2"/>
-      <w:r>
-        <w:rPr>
-          <w:rFonts w:ascii="Arial" w:hAnsi="Arial" w:cs="Arial"/>
-          <w:sz w:val="24"/>
-          <w:szCs w:val="24"/>
-        </w:rPr>
-        <w:t>vingLeft</w:t>
-      </w:r>
-      <w:proofErr w:type="spellEnd"/>
-      <w:r>
-        <w:rPr>
-          <w:rFonts w:ascii="Arial" w:hAnsi="Arial" w:cs="Arial"/>
-          <w:sz w:val="24"/>
-          <w:szCs w:val="24"/>
-        </w:rPr>
-        <w:t xml:space="preserve"> </w:t>
-      </w:r>
-      <w:proofErr w:type="spellStart"/>
-      <w:r>
-        <w:rPr>
-          <w:rFonts w:ascii="Arial" w:hAnsi="Arial" w:cs="Arial"/>
-          <w:sz w:val="24"/>
-          <w:szCs w:val="24"/>
-        </w:rPr>
-        <w:t>boolean</w:t>
-      </w:r>
-      <w:proofErr w:type="spellEnd"/>
-      <w:r>
-        <w:rPr>
-          <w:rFonts w:ascii="Arial" w:hAnsi="Arial" w:cs="Arial"/>
-          <w:sz w:val="24"/>
-          <w:szCs w:val="24"/>
-        </w:rPr>
-        <w:t xml:space="preserve"> to false or else to true.</w:t>
+        <w:t>OnTriggerEnter2D(Collider2D collision)</w:t>
+      </w:r>
+      <w:r>
+        <w:rPr>
+          <w:rFonts w:ascii="Arial" w:hAnsi="Arial" w:cs="Arial"/>
+          <w:sz w:val="24"/>
+          <w:szCs w:val="24"/>
+        </w:rPr>
+        <w:t>, if the enemy touches the Wall object sets the movingLeft boolean to false or else to true.</w:t>
       </w:r>
     </w:p>
     <w:sectPr>
@@ -5817,6 +5006,7 @@
   <w:style w:type="character" w:default="1" w:styleId="DefaultParagraphFont">
     <w:name w:val="Default Paragraph Font"/>
     <w:uiPriority w:val="1"/>
+    <w:semiHidden/>
     <w:unhideWhenUsed/>
   </w:style>
   <w:style w:type="table" w:default="1" w:styleId="TableNormal">
@@ -6231,7 +5421,7 @@
 </file>
 
 <file path=customXml/itemProps1.xml><?xml version="1.0" encoding="utf-8"?>
-<ds:datastoreItem xmlns:ds="http://schemas.openxmlformats.org/officeDocument/2006/customXml" ds:itemID="{A7C2C8BE-F453-4F89-B14D-5FFDA0107018}">
+<ds:datastoreItem xmlns:ds="http://schemas.openxmlformats.org/officeDocument/2006/customXml" ds:itemID="{959CAF22-E057-40F5-BAFC-1099C0929DC4}">
   <ds:schemaRefs>
     <ds:schemaRef ds:uri="http://schemas.openxmlformats.org/officeDocument/2006/bibliography"/>
   </ds:schemaRefs>

</xml_diff>